<commit_message>
Ultimos cambios en plantillas.
</commit_message>
<xml_diff>
--- a/storage/wordtemplate/certificado.docx
+++ b/storage/wordtemplate/certificado.docx
@@ -7471,17 +7471,15 @@
           <w:b/>
           <w:lang w:val="es-MX"/>
         </w:rPr>
-        <w:t>$</w:t>
+        <w:t xml:space="preserve"> </w:t>
       </w:r>
       <w:r>
         <w:rPr>
           <w:b/>
           <w:lang w:val="es-MX"/>
         </w:rPr>
-        <w:t>{last_date}</w:t>
-      </w:r>
-      <w:bookmarkStart w:id="0" w:name="_GoBack"/>
-      <w:bookmarkEnd w:id="0"/>
+        <w:t>DOS DE MAYO DE DOS MIL QUINCE.</w:t>
+      </w:r>
     </w:p>
     <w:p>
       <w:pPr>
@@ -7529,7 +7527,7 @@
           <w:b/>
           <w:lang w:val="es-MX"/>
         </w:rPr>
-        <w:t>84.6</w:t>
+        <w:t>85</w:t>
       </w:r>
     </w:p>
     <w:p>
@@ -7613,7 +7611,7 @@
           <w:rFonts w:ascii="Arial" w:hAnsi="Arial" w:cs="Arial"/>
           <w:lang w:val="es-MX"/>
         </w:rPr>
-        <w:t>once</w:t>
+        <w:t>tres</w:t>
       </w:r>
       <w:r>
         <w:rPr>
@@ -7676,7 +7674,7 @@
           <w:rFonts w:ascii="Arial" w:hAnsi="Arial" w:cs="Arial"/>
           <w:lang w:val="es-MX"/>
         </w:rPr>
-        <w:t>febrero</w:t>
+        <w:t>marzo</w:t>
       </w:r>
       <w:r>
         <w:rPr>
@@ -7690,7 +7688,7 @@
           <w:rFonts w:ascii="Arial" w:hAnsi="Arial" w:cs="Arial"/>
           <w:lang w:val="es-MX"/>
         </w:rPr>
-        <w:t>dos mil dieciseis</w:t>
+        <w:t>dos mil diecisiete</w:t>
       </w:r>
       <w:r>
         <w:rPr>

</xml_diff>